<commit_message>
Updated recipe_mysql.py part 5
</commit_message>
<xml_diff>
--- a/exercise-1-6/pwd-learning-journal-exercise-1-6.docx
+++ b/exercise-1-6/pwd-learning-journal-exercise-1-6.docx
@@ -208,186 +208,45 @@
         </w:rPr>
         <w:t xml:space="preserve"> </w:t>
       </w:r>
-    </w:p>
-    <w:p>
-      <w:pPr>
-        <w:numPr>
-          <w:ilvl w:val="1"/>
-          <w:numId w:val="1"/>
-        </w:numPr>
-        <w:rPr>
-          <w:rFonts w:ascii="Roboto" w:eastAsia="Roboto" w:hAnsi="Roboto" w:cs="Roboto"/>
-          <w:sz w:val="20"/>
-          <w:szCs w:val="20"/>
-        </w:rPr>
-      </w:pPr>
-      <w:r>
-        <w:rPr>
-          <w:rFonts w:ascii="Roboto" w:eastAsia="Roboto" w:hAnsi="Roboto" w:cs="Roboto"/>
-          <w:sz w:val="20"/>
-          <w:szCs w:val="20"/>
-        </w:rPr>
-        <w:t>“</w:t>
-      </w:r>
-      <w:proofErr w:type="gramStart"/>
-      <w:r>
-        <w:rPr>
-          <w:rFonts w:ascii="Roboto" w:eastAsia="Roboto" w:hAnsi="Roboto" w:cs="Roboto"/>
-          <w:sz w:val="20"/>
-          <w:szCs w:val="20"/>
-        </w:rPr>
-        <w:t>store</w:t>
-      </w:r>
-      <w:proofErr w:type="gramEnd"/>
-      <w:r>
-        <w:rPr>
-          <w:rFonts w:ascii="Roboto" w:eastAsia="Roboto" w:hAnsi="Roboto" w:cs="Roboto"/>
-          <w:sz w:val="20"/>
-          <w:szCs w:val="20"/>
-        </w:rPr>
-        <w:t xml:space="preserve"> your data in organized collections</w:t>
-      </w:r>
-      <w:r>
-        <w:rPr>
-          <w:rFonts w:ascii="Roboto" w:eastAsia="Roboto" w:hAnsi="Roboto" w:cs="Roboto"/>
-          <w:sz w:val="20"/>
-          <w:szCs w:val="20"/>
-        </w:rPr>
-        <w:t>”</w:t>
-      </w:r>
-      <w:r>
-        <w:rPr>
-          <w:rFonts w:ascii="Roboto" w:eastAsia="Roboto" w:hAnsi="Roboto" w:cs="Roboto"/>
-          <w:sz w:val="20"/>
-          <w:szCs w:val="20"/>
-        </w:rPr>
-        <w:t xml:space="preserve"> </w:t>
-      </w:r>
-    </w:p>
-    <w:p>
-      <w:pPr>
-        <w:numPr>
-          <w:ilvl w:val="1"/>
-          <w:numId w:val="1"/>
-        </w:numPr>
-        <w:rPr>
-          <w:rFonts w:ascii="Roboto" w:eastAsia="Roboto" w:hAnsi="Roboto" w:cs="Roboto"/>
-          <w:sz w:val="20"/>
-          <w:szCs w:val="20"/>
-        </w:rPr>
-      </w:pPr>
-      <w:r>
-        <w:rPr>
-          <w:rFonts w:ascii="Roboto" w:eastAsia="Roboto" w:hAnsi="Roboto" w:cs="Roboto"/>
-          <w:sz w:val="20"/>
-          <w:szCs w:val="20"/>
-        </w:rPr>
-        <w:t>“</w:t>
-      </w:r>
-      <w:r>
-        <w:rPr>
-          <w:rFonts w:ascii="Roboto" w:eastAsia="Roboto" w:hAnsi="Roboto" w:cs="Roboto"/>
-          <w:sz w:val="20"/>
-          <w:szCs w:val="20"/>
-        </w:rPr>
-        <w:t xml:space="preserve">They keep data in a standardized format so you can store and access it more easily; </w:t>
-      </w:r>
-    </w:p>
-    <w:p>
-      <w:pPr>
-        <w:numPr>
-          <w:ilvl w:val="1"/>
-          <w:numId w:val="1"/>
-        </w:numPr>
-        <w:rPr>
-          <w:rFonts w:ascii="Roboto" w:eastAsia="Roboto" w:hAnsi="Roboto" w:cs="Roboto"/>
-          <w:sz w:val="20"/>
-          <w:szCs w:val="20"/>
-        </w:rPr>
-      </w:pPr>
-      <w:r>
-        <w:rPr>
-          <w:rFonts w:ascii="Roboto" w:eastAsia="Roboto" w:hAnsi="Roboto" w:cs="Roboto"/>
-          <w:sz w:val="20"/>
-          <w:szCs w:val="20"/>
-        </w:rPr>
-        <w:t xml:space="preserve">they can be made secure through password access; </w:t>
-      </w:r>
-    </w:p>
-    <w:p>
-      <w:pPr>
-        <w:numPr>
-          <w:ilvl w:val="1"/>
-          <w:numId w:val="1"/>
-        </w:numPr>
-        <w:rPr>
-          <w:rFonts w:ascii="Roboto" w:eastAsia="Roboto" w:hAnsi="Roboto" w:cs="Roboto"/>
-          <w:sz w:val="20"/>
-          <w:szCs w:val="20"/>
-        </w:rPr>
-      </w:pPr>
-      <w:r>
-        <w:rPr>
-          <w:rFonts w:ascii="Roboto" w:eastAsia="Roboto" w:hAnsi="Roboto" w:cs="Roboto"/>
-          <w:sz w:val="20"/>
-          <w:szCs w:val="20"/>
-        </w:rPr>
-        <w:t>and, thanks to databases’ universally acceptable format, you can access them using applications other than Python as well.</w:t>
-      </w:r>
-      <w:r>
-        <w:rPr>
-          <w:rFonts w:ascii="Roboto" w:eastAsia="Roboto" w:hAnsi="Roboto" w:cs="Roboto"/>
-          <w:sz w:val="20"/>
-          <w:szCs w:val="20"/>
-        </w:rPr>
-        <w:t>”</w:t>
-      </w:r>
-    </w:p>
-    <w:p>
-      <w:pPr>
-        <w:numPr>
-          <w:ilvl w:val="1"/>
-          <w:numId w:val="1"/>
-        </w:numPr>
-        <w:rPr>
-          <w:rFonts w:ascii="Roboto" w:eastAsia="Roboto" w:hAnsi="Roboto" w:cs="Roboto"/>
-          <w:sz w:val="20"/>
-          <w:szCs w:val="20"/>
-        </w:rPr>
-      </w:pPr>
-      <w:r>
-        <w:rPr>
-          <w:rFonts w:ascii="Roboto" w:eastAsia="Roboto" w:hAnsi="Roboto" w:cs="Roboto"/>
-          <w:sz w:val="20"/>
-          <w:szCs w:val="20"/>
-        </w:rPr>
-        <w:t>“</w:t>
-      </w:r>
-      <w:proofErr w:type="gramStart"/>
-      <w:r>
-        <w:rPr>
-          <w:rFonts w:ascii="Roboto" w:eastAsia="Roboto" w:hAnsi="Roboto" w:cs="Roboto"/>
-          <w:sz w:val="20"/>
-          <w:szCs w:val="20"/>
-        </w:rPr>
-        <w:t>database</w:t>
-      </w:r>
-      <w:proofErr w:type="gramEnd"/>
-      <w:r>
-        <w:rPr>
-          <w:rFonts w:ascii="Roboto" w:eastAsia="Roboto" w:hAnsi="Roboto" w:cs="Roboto"/>
-          <w:sz w:val="20"/>
-          <w:szCs w:val="20"/>
-        </w:rPr>
-        <w:t xml:space="preserve"> is an organized collection of data or a type of data store based on the use of a database management system (DBMS), the software that interacts with end users, applications, and the database itself to capture and analyze the data.</w:t>
-      </w:r>
-      <w:r>
-        <w:rPr>
-          <w:rFonts w:ascii="Roboto" w:eastAsia="Roboto" w:hAnsi="Roboto" w:cs="Roboto"/>
-          <w:sz w:val="20"/>
-          <w:szCs w:val="20"/>
-        </w:rPr>
-        <w:t>”</w:t>
+      <w:r>
+        <w:rPr>
+          <w:rFonts w:ascii="Roboto" w:eastAsia="Roboto" w:hAnsi="Roboto" w:cs="Roboto"/>
+          <w:sz w:val="20"/>
+          <w:szCs w:val="20"/>
+        </w:rPr>
+        <w:t xml:space="preserve">are better than local storage because </w:t>
+      </w:r>
+      <w:r>
+        <w:rPr>
+          <w:rFonts w:ascii="Roboto" w:eastAsia="Roboto" w:hAnsi="Roboto" w:cs="Roboto"/>
+          <w:sz w:val="20"/>
+          <w:szCs w:val="20"/>
+        </w:rPr>
+        <w:t xml:space="preserve">they are password protected, </w:t>
+      </w:r>
+      <w:r>
+        <w:rPr>
+          <w:rFonts w:ascii="Roboto" w:eastAsia="Roboto" w:hAnsi="Roboto" w:cs="Roboto"/>
+          <w:sz w:val="20"/>
+          <w:szCs w:val="20"/>
+        </w:rPr>
+        <w:t xml:space="preserve">and </w:t>
+      </w:r>
+      <w:r>
+        <w:rPr>
+          <w:rFonts w:ascii="Roboto" w:eastAsia="Roboto" w:hAnsi="Roboto" w:cs="Roboto"/>
+          <w:sz w:val="20"/>
+          <w:szCs w:val="20"/>
+        </w:rPr>
+        <w:t xml:space="preserve">store data in a standardized </w:t>
+      </w:r>
+      <w:r>
+        <w:rPr>
+          <w:rFonts w:ascii="Roboto" w:eastAsia="Roboto" w:hAnsi="Roboto" w:cs="Roboto"/>
+          <w:sz w:val="20"/>
+          <w:szCs w:val="20"/>
+        </w:rPr>
+        <w:t>format. The standardized format makes access easier with Python or other applications.</w:t>
       </w:r>
     </w:p>
     <w:p>
@@ -549,6 +408,14 @@
                 <w:szCs w:val="20"/>
               </w:rPr>
             </w:pPr>
+            <w:r>
+              <w:rPr>
+                <w:rFonts w:ascii="Roboto" w:eastAsia="Roboto" w:hAnsi="Roboto" w:cs="Roboto"/>
+                <w:sz w:val="20"/>
+                <w:szCs w:val="20"/>
+              </w:rPr>
+              <w:t>VARCHAR(n)</w:t>
+            </w:r>
           </w:p>
         </w:tc>
         <w:tc>
@@ -572,6 +439,14 @@
                 <w:szCs w:val="20"/>
               </w:rPr>
             </w:pPr>
+            <w:r>
+              <w:rPr>
+                <w:rFonts w:ascii="Roboto" w:eastAsia="Roboto" w:hAnsi="Roboto" w:cs="Roboto"/>
+                <w:sz w:val="20"/>
+                <w:szCs w:val="20"/>
+              </w:rPr>
+              <w:t>String of variable length, with n representing the maximum number of characters</w:t>
+            </w:r>
           </w:p>
         </w:tc>
       </w:tr>
@@ -597,6 +472,14 @@
                 <w:szCs w:val="20"/>
               </w:rPr>
             </w:pPr>
+            <w:r>
+              <w:rPr>
+                <w:rFonts w:ascii="Roboto" w:eastAsia="Roboto" w:hAnsi="Roboto" w:cs="Roboto"/>
+                <w:sz w:val="20"/>
+                <w:szCs w:val="20"/>
+              </w:rPr>
+              <w:t>INT</w:t>
+            </w:r>
           </w:p>
         </w:tc>
         <w:tc>
@@ -620,6 +503,14 @@
                 <w:szCs w:val="20"/>
               </w:rPr>
             </w:pPr>
+            <w:r>
+              <w:rPr>
+                <w:rFonts w:ascii="Roboto" w:eastAsia="Roboto" w:hAnsi="Roboto" w:cs="Roboto"/>
+                <w:sz w:val="20"/>
+                <w:szCs w:val="20"/>
+              </w:rPr>
+              <w:t>Standard integers</w:t>
+            </w:r>
           </w:p>
         </w:tc>
       </w:tr>
@@ -645,6 +536,14 @@
                 <w:szCs w:val="20"/>
               </w:rPr>
             </w:pPr>
+            <w:r>
+              <w:rPr>
+                <w:rFonts w:ascii="Roboto" w:eastAsia="Roboto" w:hAnsi="Roboto" w:cs="Roboto"/>
+                <w:sz w:val="20"/>
+                <w:szCs w:val="20"/>
+              </w:rPr>
+              <w:t>DATETIME</w:t>
+            </w:r>
           </w:p>
         </w:tc>
         <w:tc>
@@ -668,6 +567,14 @@
                 <w:szCs w:val="20"/>
               </w:rPr>
             </w:pPr>
+            <w:r>
+              <w:rPr>
+                <w:rFonts w:ascii="Roboto" w:eastAsia="Roboto" w:hAnsi="Roboto" w:cs="Roboto"/>
+                <w:sz w:val="20"/>
+                <w:szCs w:val="20"/>
+              </w:rPr>
+              <w:t>Datetime values</w:t>
+            </w:r>
           </w:p>
         </w:tc>
       </w:tr>
@@ -704,6 +611,43 @@
     </w:p>
     <w:p>
       <w:pPr>
+        <w:numPr>
+          <w:ilvl w:val="1"/>
+          <w:numId w:val="1"/>
+        </w:numPr>
+        <w:rPr>
+          <w:rFonts w:ascii="Roboto" w:eastAsia="Roboto" w:hAnsi="Roboto" w:cs="Roboto"/>
+          <w:sz w:val="20"/>
+          <w:szCs w:val="20"/>
+        </w:rPr>
+      </w:pPr>
+      <w:r>
+        <w:rPr>
+          <w:rFonts w:ascii="Roboto" w:eastAsia="Roboto" w:hAnsi="Roboto" w:cs="Roboto"/>
+          <w:sz w:val="20"/>
+          <w:szCs w:val="20"/>
+        </w:rPr>
+        <w:t>SQLite is good for storing small, simple databases, without needing to install or set</w:t>
+      </w:r>
+      <w:r>
+        <w:rPr>
+          <w:rFonts w:ascii="Roboto" w:eastAsia="Roboto" w:hAnsi="Roboto" w:cs="Roboto"/>
+          <w:sz w:val="20"/>
+          <w:szCs w:val="20"/>
+        </w:rPr>
+        <w:t xml:space="preserve"> it</w:t>
+      </w:r>
+      <w:r>
+        <w:rPr>
+          <w:rFonts w:ascii="Roboto" w:eastAsia="Roboto" w:hAnsi="Roboto" w:cs="Roboto"/>
+          <w:sz w:val="20"/>
+          <w:szCs w:val="20"/>
+        </w:rPr>
+        <w:t xml:space="preserve"> up.</w:t>
+      </w:r>
+    </w:p>
+    <w:p>
+      <w:pPr>
         <w:rPr>
           <w:rFonts w:ascii="Roboto" w:eastAsia="Roboto" w:hAnsi="Roboto" w:cs="Roboto"/>
           <w:sz w:val="20"/>
@@ -734,6 +678,91 @@
     </w:p>
     <w:p>
       <w:pPr>
+        <w:numPr>
+          <w:ilvl w:val="1"/>
+          <w:numId w:val="1"/>
+        </w:numPr>
+        <w:rPr>
+          <w:rFonts w:ascii="Roboto" w:eastAsia="Roboto" w:hAnsi="Roboto" w:cs="Roboto"/>
+          <w:sz w:val="20"/>
+          <w:szCs w:val="20"/>
+        </w:rPr>
+      </w:pPr>
+      <w:r>
+        <w:rPr>
+          <w:rFonts w:ascii="Roboto" w:eastAsia="Roboto" w:hAnsi="Roboto" w:cs="Roboto"/>
+          <w:sz w:val="20"/>
+          <w:szCs w:val="20"/>
+        </w:rPr>
+        <w:t xml:space="preserve">JavaScript </w:t>
+      </w:r>
+      <w:r>
+        <w:rPr>
+          <w:rFonts w:ascii="Roboto" w:eastAsia="Roboto" w:hAnsi="Roboto" w:cs="Roboto"/>
+          <w:sz w:val="20"/>
+          <w:szCs w:val="20"/>
+        </w:rPr>
+        <w:t xml:space="preserve">can be used for both </w:t>
+      </w:r>
+      <w:r>
+        <w:rPr>
+          <w:rFonts w:ascii="Roboto" w:eastAsia="Roboto" w:hAnsi="Roboto" w:cs="Roboto"/>
+          <w:sz w:val="20"/>
+          <w:szCs w:val="20"/>
+        </w:rPr>
+        <w:t>frontend</w:t>
+      </w:r>
+      <w:r>
+        <w:rPr>
+          <w:rFonts w:ascii="Roboto" w:eastAsia="Roboto" w:hAnsi="Roboto" w:cs="Roboto"/>
+          <w:sz w:val="20"/>
+          <w:szCs w:val="20"/>
+        </w:rPr>
+        <w:t xml:space="preserve"> and backend while </w:t>
+      </w:r>
+      <w:r>
+        <w:rPr>
+          <w:rFonts w:ascii="Roboto" w:eastAsia="Roboto" w:hAnsi="Roboto" w:cs="Roboto"/>
+          <w:sz w:val="20"/>
+          <w:szCs w:val="20"/>
+        </w:rPr>
+        <w:t>Python is better for backend</w:t>
+      </w:r>
+      <w:r>
+        <w:rPr>
+          <w:rFonts w:ascii="Roboto" w:eastAsia="Roboto" w:hAnsi="Roboto" w:cs="Roboto"/>
+          <w:sz w:val="20"/>
+          <w:szCs w:val="20"/>
+        </w:rPr>
+        <w:t>.</w:t>
+      </w:r>
+      <w:r>
+        <w:rPr>
+          <w:rFonts w:ascii="Roboto" w:eastAsia="Roboto" w:hAnsi="Roboto" w:cs="Roboto"/>
+          <w:sz w:val="20"/>
+          <w:szCs w:val="20"/>
+        </w:rPr>
+        <w:t xml:space="preserve"> </w:t>
+      </w:r>
+      <w:r>
+        <w:rPr>
+          <w:rFonts w:ascii="Roboto" w:eastAsia="Roboto" w:hAnsi="Roboto" w:cs="Roboto"/>
+          <w:sz w:val="20"/>
+          <w:szCs w:val="20"/>
+        </w:rPr>
+        <w:t xml:space="preserve">Python </w:t>
+      </w:r>
+      <w:r>
+        <w:rPr>
+          <w:rFonts w:ascii="Roboto" w:eastAsia="Roboto" w:hAnsi="Roboto" w:cs="Roboto"/>
+          <w:sz w:val="20"/>
+          <w:szCs w:val="20"/>
+        </w:rPr>
+        <w:t>machine learning, and data science</w:t>
+      </w:r>
+    </w:p>
+    <w:p>
+      <w:pPr>
         <w:rPr>
           <w:rFonts w:ascii="Roboto" w:eastAsia="Roboto" w:hAnsi="Roboto" w:cs="Roboto"/>
           <w:sz w:val="20"/>
@@ -760,6 +789,35 @@
           <w:szCs w:val="20"/>
         </w:rPr>
         <w:t>Now that you’re nearly at the end of Achievement 1, consider what you know about Python so far. What would you say are the limitations of Python as a programming language?</w:t>
+      </w:r>
+    </w:p>
+    <w:p>
+      <w:pPr>
+        <w:numPr>
+          <w:ilvl w:val="1"/>
+          <w:numId w:val="1"/>
+        </w:numPr>
+        <w:rPr>
+          <w:rFonts w:ascii="Roboto" w:eastAsia="Roboto" w:hAnsi="Roboto" w:cs="Roboto"/>
+          <w:sz w:val="20"/>
+          <w:szCs w:val="20"/>
+        </w:rPr>
+      </w:pPr>
+      <w:r>
+        <w:rPr>
+          <w:rFonts w:ascii="Roboto" w:eastAsia="Roboto" w:hAnsi="Roboto" w:cs="Roboto"/>
+          <w:sz w:val="20"/>
+          <w:szCs w:val="20"/>
+        </w:rPr>
+        <w:t>Python is not good at frontend development</w:t>
+      </w:r>
+      <w:r>
+        <w:rPr>
+          <w:rFonts w:ascii="Roboto" w:eastAsia="Roboto" w:hAnsi="Roboto" w:cs="Roboto"/>
+          <w:sz w:val="20"/>
+          <w:szCs w:val="20"/>
+        </w:rPr>
+        <w:t>.</w:t>
       </w:r>
     </w:p>
     <w:p/>
@@ -1466,6 +1524,7 @@
   <w:style w:type="character" w:default="1" w:styleId="DefaultParagraphFont">
     <w:name w:val="Default Paragraph Font"/>
     <w:uiPriority w:val="1"/>
+    <w:semiHidden/>
     <w:unhideWhenUsed/>
   </w:style>
   <w:style w:type="table" w:default="1" w:styleId="TableNormal">

</xml_diff>

<commit_message>
Finished 1.6 recipe_mysql, screenshots, journal
</commit_message>
<xml_diff>
--- a/exercise-1-6/pwd-learning-journal-exercise-1-6.docx
+++ b/exercise-1-6/pwd-learning-journal-exercise-1-6.docx
@@ -694,47 +694,63 @@
           <w:sz w:val="20"/>
           <w:szCs w:val="20"/>
         </w:rPr>
-        <w:t xml:space="preserve">JavaScript </w:t>
-      </w:r>
-      <w:r>
-        <w:rPr>
-          <w:rFonts w:ascii="Roboto" w:eastAsia="Roboto" w:hAnsi="Roboto" w:cs="Roboto"/>
-          <w:sz w:val="20"/>
-          <w:szCs w:val="20"/>
-        </w:rPr>
-        <w:t xml:space="preserve">can be used for both </w:t>
-      </w:r>
-      <w:r>
-        <w:rPr>
-          <w:rFonts w:ascii="Roboto" w:eastAsia="Roboto" w:hAnsi="Roboto" w:cs="Roboto"/>
-          <w:sz w:val="20"/>
-          <w:szCs w:val="20"/>
-        </w:rPr>
-        <w:t>frontend</w:t>
-      </w:r>
-      <w:r>
-        <w:rPr>
-          <w:rFonts w:ascii="Roboto" w:eastAsia="Roboto" w:hAnsi="Roboto" w:cs="Roboto"/>
-          <w:sz w:val="20"/>
-          <w:szCs w:val="20"/>
-        </w:rPr>
-        <w:t xml:space="preserve"> and backend while </w:t>
-      </w:r>
-      <w:r>
-        <w:rPr>
-          <w:rFonts w:ascii="Roboto" w:eastAsia="Roboto" w:hAnsi="Roboto" w:cs="Roboto"/>
-          <w:sz w:val="20"/>
-          <w:szCs w:val="20"/>
-        </w:rPr>
-        <w:t>Python is better for backend</w:t>
-      </w:r>
-      <w:r>
-        <w:rPr>
-          <w:rFonts w:ascii="Roboto" w:eastAsia="Roboto" w:hAnsi="Roboto" w:cs="Roboto"/>
-          <w:sz w:val="20"/>
-          <w:szCs w:val="20"/>
-        </w:rPr>
-        <w:t>.</w:t>
+        <w:t>JavaScript is</w:t>
+      </w:r>
+      <w:r>
+        <w:rPr>
+          <w:rFonts w:ascii="Roboto" w:eastAsia="Roboto" w:hAnsi="Roboto" w:cs="Roboto"/>
+          <w:sz w:val="20"/>
+          <w:szCs w:val="20"/>
+        </w:rPr>
+        <w:t xml:space="preserve"> mainly</w:t>
+      </w:r>
+      <w:r>
+        <w:rPr>
+          <w:rFonts w:ascii="Roboto" w:eastAsia="Roboto" w:hAnsi="Roboto" w:cs="Roboto"/>
+          <w:sz w:val="20"/>
+          <w:szCs w:val="20"/>
+        </w:rPr>
+        <w:t xml:space="preserve"> used for web development, offering dynamic and interactive functionality directly in web browsers.</w:t>
+      </w:r>
+      <w:r>
+        <w:rPr>
+          <w:rFonts w:ascii="Roboto" w:eastAsia="Roboto" w:hAnsi="Roboto" w:cs="Roboto"/>
+          <w:sz w:val="20"/>
+          <w:szCs w:val="20"/>
+        </w:rPr>
+        <w:t xml:space="preserve"> It is written to </w:t>
+      </w:r>
+      <w:r>
+        <w:rPr>
+          <w:rFonts w:ascii="Roboto" w:eastAsia="Roboto" w:hAnsi="Roboto" w:cs="Roboto"/>
+          <w:sz w:val="20"/>
+          <w:szCs w:val="20"/>
+        </w:rPr>
+        <w:t>the ECMAScript specification</w:t>
+      </w:r>
+      <w:r>
+        <w:rPr>
+          <w:rFonts w:ascii="Roboto" w:eastAsia="Roboto" w:hAnsi="Roboto" w:cs="Roboto"/>
+          <w:sz w:val="20"/>
+          <w:szCs w:val="20"/>
+        </w:rPr>
+        <w:t xml:space="preserve">. </w:t>
+      </w:r>
+      <w:r>
+        <w:rPr>
+          <w:rFonts w:ascii="Roboto" w:eastAsia="Roboto" w:hAnsi="Roboto" w:cs="Roboto"/>
+          <w:sz w:val="20"/>
+          <w:szCs w:val="20"/>
+        </w:rPr>
+        <w:t xml:space="preserve">On the other hand, </w:t>
+      </w:r>
+      <w:r>
+        <w:rPr>
+          <w:rFonts w:ascii="Roboto" w:eastAsia="Roboto" w:hAnsi="Roboto" w:cs="Roboto"/>
+          <w:sz w:val="20"/>
+          <w:szCs w:val="20"/>
+        </w:rPr>
+        <w:t>Python emphasizes</w:t>
       </w:r>
       <w:r>
         <w:rPr>
@@ -750,15 +766,79 @@
           <w:sz w:val="20"/>
           <w:szCs w:val="20"/>
         </w:rPr>
-        <w:t xml:space="preserve">Python </w:t>
-      </w:r>
-      <w:r>
-        <w:rPr>
-          <w:rFonts w:ascii="Roboto" w:eastAsia="Roboto" w:hAnsi="Roboto" w:cs="Roboto"/>
-          <w:sz w:val="20"/>
-          <w:szCs w:val="20"/>
-        </w:rPr>
-        <w:t>machine learning, and data science</w:t>
+        <w:t>simplicity</w:t>
+      </w:r>
+      <w:r>
+        <w:rPr>
+          <w:rFonts w:ascii="Roboto" w:eastAsia="Roboto" w:hAnsi="Roboto" w:cs="Roboto"/>
+          <w:sz w:val="20"/>
+          <w:szCs w:val="20"/>
+        </w:rPr>
+        <w:t xml:space="preserve"> and</w:t>
+      </w:r>
+      <w:r>
+        <w:rPr>
+          <w:rFonts w:ascii="Roboto" w:eastAsia="Roboto" w:hAnsi="Roboto" w:cs="Roboto"/>
+          <w:sz w:val="20"/>
+          <w:szCs w:val="20"/>
+        </w:rPr>
+        <w:t xml:space="preserve"> readability,</w:t>
+      </w:r>
+      <w:r>
+        <w:rPr>
+          <w:rFonts w:ascii="Roboto" w:eastAsia="Roboto" w:hAnsi="Roboto" w:cs="Roboto"/>
+          <w:sz w:val="20"/>
+          <w:szCs w:val="20"/>
+        </w:rPr>
+        <w:t xml:space="preserve"> it is</w:t>
+      </w:r>
+      <w:r>
+        <w:rPr>
+          <w:rFonts w:ascii="Roboto" w:eastAsia="Roboto" w:hAnsi="Roboto" w:cs="Roboto"/>
+          <w:sz w:val="20"/>
+          <w:szCs w:val="20"/>
+        </w:rPr>
+        <w:t xml:space="preserve"> ideal for tasks like</w:t>
+      </w:r>
+      <w:r>
+        <w:rPr>
+          <w:rFonts w:ascii="Roboto" w:eastAsia="Roboto" w:hAnsi="Roboto" w:cs="Roboto"/>
+          <w:sz w:val="20"/>
+          <w:szCs w:val="20"/>
+        </w:rPr>
+        <w:t xml:space="preserve"> </w:t>
+      </w:r>
+      <w:r>
+        <w:rPr>
+          <w:rFonts w:ascii="Roboto" w:eastAsia="Roboto" w:hAnsi="Roboto" w:cs="Roboto"/>
+          <w:sz w:val="20"/>
+          <w:szCs w:val="20"/>
+        </w:rPr>
+        <w:t>backend development</w:t>
+      </w:r>
+      <w:r>
+        <w:rPr>
+          <w:rFonts w:ascii="Roboto" w:eastAsia="Roboto" w:hAnsi="Roboto" w:cs="Roboto"/>
+          <w:sz w:val="20"/>
+          <w:szCs w:val="20"/>
+        </w:rPr>
+        <w:t xml:space="preserve"> and</w:t>
+      </w:r>
+      <w:r>
+        <w:rPr>
+          <w:rFonts w:ascii="Roboto" w:eastAsia="Roboto" w:hAnsi="Roboto" w:cs="Roboto"/>
+          <w:sz w:val="20"/>
+          <w:szCs w:val="20"/>
+        </w:rPr>
+        <w:t xml:space="preserve"> data analysis</w:t>
+      </w:r>
+      <w:r>
+        <w:rPr>
+          <w:rFonts w:ascii="Roboto" w:eastAsia="Roboto" w:hAnsi="Roboto" w:cs="Roboto"/>
+          <w:sz w:val="20"/>
+          <w:szCs w:val="20"/>
+        </w:rPr>
+        <w:t>. Both languages are widely used and important.</w:t>
       </w:r>
     </w:p>
     <w:p>
@@ -793,6 +873,7 @@
     </w:p>
     <w:p>
       <w:pPr>
+        <w:pStyle w:val="ListParagraph"/>
         <w:numPr>
           <w:ilvl w:val="1"/>
           <w:numId w:val="1"/>
@@ -809,15 +890,39 @@
           <w:sz w:val="20"/>
           <w:szCs w:val="20"/>
         </w:rPr>
-        <w:t>Python is not good at frontend development</w:t>
-      </w:r>
-      <w:r>
-        <w:rPr>
-          <w:rFonts w:ascii="Roboto" w:eastAsia="Roboto" w:hAnsi="Roboto" w:cs="Roboto"/>
-          <w:sz w:val="20"/>
-          <w:szCs w:val="20"/>
-        </w:rPr>
-        <w:t>.</w:t>
+        <w:t>Python is not suited for front-end development. Also</w:t>
+      </w:r>
+      <w:r>
+        <w:rPr>
+          <w:rFonts w:ascii="Roboto" w:eastAsia="Roboto" w:hAnsi="Roboto" w:cs="Roboto"/>
+          <w:sz w:val="20"/>
+          <w:szCs w:val="20"/>
+        </w:rPr>
+        <w:t xml:space="preserve">, </w:t>
+      </w:r>
+      <w:r>
+        <w:rPr>
+          <w:rFonts w:ascii="Roboto" w:eastAsia="Roboto" w:hAnsi="Roboto" w:cs="Roboto"/>
+          <w:sz w:val="20"/>
+          <w:szCs w:val="20"/>
+        </w:rPr>
+        <w:t>Dependency management can be challenging with conflicting versions.</w:t>
+      </w:r>
+      <w:r>
+        <w:rPr>
+          <w:rFonts w:ascii="Roboto" w:eastAsia="Roboto" w:hAnsi="Roboto" w:cs="Roboto"/>
+          <w:sz w:val="20"/>
+          <w:szCs w:val="20"/>
+        </w:rPr>
+        <w:t xml:space="preserve"> In addition, there is d</w:t>
+      </w:r>
+      <w:r>
+        <w:rPr>
+          <w:rFonts w:ascii="Roboto" w:eastAsia="Roboto" w:hAnsi="Roboto" w:cs="Roboto"/>
+          <w:sz w:val="20"/>
+          <w:szCs w:val="20"/>
+        </w:rPr>
+        <w:t>ifficulty in creating standalone executables without additional tools.</w:t>
       </w:r>
     </w:p>
     <w:p/>
@@ -1524,7 +1629,6 @@
   <w:style w:type="character" w:default="1" w:styleId="DefaultParagraphFont">
     <w:name w:val="Default Paragraph Font"/>
     <w:uiPriority w:val="1"/>
-    <w:semiHidden/>
     <w:unhideWhenUsed/>
   </w:style>
   <w:style w:type="table" w:default="1" w:styleId="TableNormal">
@@ -1600,6 +1704,17 @@
       <w:color w:val="605E5C"/>
       <w:shd w:val="clear" w:color="auto" w:fill="E1DFDD"/>
     </w:rPr>
+  </w:style>
+  <w:style w:type="paragraph" w:styleId="ListParagraph">
+    <w:name w:val="List Paragraph"/>
+    <w:basedOn w:val="Normal"/>
+    <w:uiPriority w:val="34"/>
+    <w:qFormat/>
+    <w:rsid w:val="00FB6D0D"/>
+    <w:pPr>
+      <w:ind w:left="720"/>
+      <w:contextualSpacing/>
+    </w:pPr>
   </w:style>
 </w:styles>
 </file>

</xml_diff>